<commit_message>
Game Update Documentation Updates
Updates 2 files: RPGR_BCIDemoGameUpdate_2024_0619A.docx, RPGR_BCIDemoGameUpdate_2024_0619A.rtf
Updates (CONT'D) to the working documents for additional, completed steps.
</commit_message>
<xml_diff>
--- a/Phase2/Documentation/RPGR_BCIDemoGameUpdate_2024_0619A.docx
+++ b/Phase2/Documentation/RPGR_BCIDemoGameUpdate_2024_0619A.docx
@@ -66,7 +66,7 @@
             </w:rPr>
             <w:fldChar w:fldCharType="separate"/>
           </w:r>
-          <w:hyperlink w:anchor="_Toc169703498" w:history="1">
+          <w:hyperlink w:anchor="_Toc171860762" w:history="1">
             <w:r>
               <w:rPr>
                 <w:rStyle w:val="Hyperlink"/>
@@ -93,7 +93,7 @@
                 <w:noProof/>
                 <w:webHidden/>
               </w:rPr>
-              <w:instrText xml:space="preserve"> PAGEREF _Toc169703498 \h </w:instrText>
+              <w:instrText xml:space="preserve"> PAGEREF _Toc171860762 \h </w:instrText>
             </w:r>
             <w:r>
               <w:rPr>
@@ -139,7 +139,7 @@
               <w:szCs w:val="24"/>
             </w:rPr>
           </w:pPr>
-          <w:hyperlink w:anchor="_Toc169703499" w:history="1">
+          <w:hyperlink w:anchor="_Toc171860763" w:history="1">
             <w:r>
               <w:rPr>
                 <w:rStyle w:val="Hyperlink"/>
@@ -166,7 +166,7 @@
                 <w:noProof/>
                 <w:webHidden/>
               </w:rPr>
-              <w:instrText xml:space="preserve"> PAGEREF _Toc169703499 \h </w:instrText>
+              <w:instrText xml:space="preserve"> PAGEREF _Toc171860763 \h </w:instrText>
             </w:r>
             <w:r>
               <w:rPr>
@@ -212,7 +212,7 @@
               <w:noProof/>
             </w:rPr>
           </w:pPr>
-          <w:hyperlink w:anchor="_Toc169703500" w:history="1">
+          <w:hyperlink w:anchor="_Toc171860764" w:history="1">
             <w:r>
               <w:rPr>
                 <w:rStyle w:val="Hyperlink"/>
@@ -239,7 +239,7 @@
                 <w:noProof/>
                 <w:webHidden/>
               </w:rPr>
-              <w:instrText xml:space="preserve"> PAGEREF _Toc169703500 \h </w:instrText>
+              <w:instrText xml:space="preserve"> PAGEREF _Toc171860764 \h </w:instrText>
             </w:r>
             <w:r>
               <w:rPr>
@@ -285,7 +285,7 @@
               <w:szCs w:val="24"/>
             </w:rPr>
           </w:pPr>
-          <w:hyperlink w:anchor="_Toc169703501" w:history="1">
+          <w:hyperlink w:anchor="_Toc171860765" w:history="1">
             <w:r>
               <w:rPr>
                 <w:rStyle w:val="Hyperlink"/>
@@ -312,7 +312,7 @@
                 <w:noProof/>
                 <w:webHidden/>
               </w:rPr>
-              <w:instrText xml:space="preserve"> PAGEREF _Toc169703501 \h </w:instrText>
+              <w:instrText xml:space="preserve"> PAGEREF _Toc171860765 \h </w:instrText>
             </w:r>
             <w:r>
               <w:rPr>
@@ -358,7 +358,7 @@
               <w:szCs w:val="24"/>
             </w:rPr>
           </w:pPr>
-          <w:hyperlink w:anchor="_Toc169703502" w:history="1">
+          <w:hyperlink w:anchor="_Toc171860766" w:history="1">
             <w:r>
               <w:rPr>
                 <w:rStyle w:val="Hyperlink"/>
@@ -385,7 +385,7 @@
                 <w:noProof/>
                 <w:webHidden/>
               </w:rPr>
-              <w:instrText xml:space="preserve"> PAGEREF _Toc169703502 \h </w:instrText>
+              <w:instrText xml:space="preserve"> PAGEREF _Toc171860766 \h </w:instrText>
             </w:r>
             <w:r>
               <w:rPr>
@@ -429,7 +429,7 @@
               <w:szCs w:val="24"/>
             </w:rPr>
           </w:pPr>
-          <w:hyperlink w:anchor="_Toc169703503" w:history="1">
+          <w:hyperlink w:anchor="_Toc171860767" w:history="1">
             <w:r>
               <w:rPr>
                 <w:rStyle w:val="Hyperlink"/>
@@ -473,7 +473,7 @@
                 <w:noProof/>
                 <w:webHidden/>
               </w:rPr>
-              <w:instrText xml:space="preserve"> PAGEREF _Toc169703503 \h </w:instrText>
+              <w:instrText xml:space="preserve"> PAGEREF _Toc171860767 \h </w:instrText>
             </w:r>
             <w:r>
               <w:rPr>
@@ -517,7 +517,7 @@
               <w:szCs w:val="24"/>
             </w:rPr>
           </w:pPr>
-          <w:hyperlink w:anchor="_Toc169703504" w:history="1">
+          <w:hyperlink w:anchor="_Toc171860768" w:history="1">
             <w:r>
               <w:rPr>
                 <w:rStyle w:val="Hyperlink"/>
@@ -553,7 +553,7 @@
                 <w:noProof/>
                 <w:webHidden/>
               </w:rPr>
-              <w:instrText xml:space="preserve"> PAGEREF _Toc169703504 \h </w:instrText>
+              <w:instrText xml:space="preserve"> PAGEREF _Toc171860768 \h </w:instrText>
             </w:r>
             <w:r>
               <w:rPr>
@@ -597,7 +597,7 @@
               <w:szCs w:val="24"/>
             </w:rPr>
           </w:pPr>
-          <w:hyperlink w:anchor="_Toc169703505" w:history="1">
+          <w:hyperlink w:anchor="_Toc171860769" w:history="1">
             <w:r>
               <w:rPr>
                 <w:rStyle w:val="Hyperlink"/>
@@ -624,7 +624,7 @@
                 <w:noProof/>
                 <w:webHidden/>
               </w:rPr>
-              <w:instrText xml:space="preserve"> PAGEREF _Toc169703505 \h </w:instrText>
+              <w:instrText xml:space="preserve"> PAGEREF _Toc171860769 \h </w:instrText>
             </w:r>
             <w:r>
               <w:rPr>
@@ -644,7 +644,7 @@
                 <w:noProof/>
                 <w:webHidden/>
               </w:rPr>
-              <w:t>8</w:t>
+              <w:t>9</w:t>
             </w:r>
             <w:r>
               <w:rPr>
@@ -668,27 +668,13 @@
               <w:szCs w:val="24"/>
             </w:rPr>
           </w:pPr>
-          <w:hyperlink w:anchor="_Toc169703506" w:history="1">
+          <w:hyperlink w:anchor="_Toc171860770" w:history="1">
             <w:r>
               <w:rPr>
                 <w:rStyle w:val="Hyperlink"/>
                 <w:noProof/>
               </w:rPr>
-              <w:t>Add Abstraction Layer Tem</w:t>
-            </w:r>
-            <w:r>
-              <w:rPr>
-                <w:rStyle w:val="Hyperlink"/>
-                <w:noProof/>
-              </w:rPr>
-              <w:t>p</w:t>
-            </w:r>
-            <w:r>
-              <w:rPr>
-                <w:rStyle w:val="Hyperlink"/>
-                <w:noProof/>
-              </w:rPr>
-              <w:t xml:space="preserve"> with Good OOP </w:t>
+              <w:t xml:space="preserve">Add Abstraction Layer Temp with Good OOP </w:t>
             </w:r>
             <w:r>
               <w:rPr>
@@ -718,7 +704,7 @@
                 <w:noProof/>
                 <w:webHidden/>
               </w:rPr>
-              <w:instrText xml:space="preserve"> PAGEREF _Toc169703506 \h </w:instrText>
+              <w:instrText xml:space="preserve"> PAGEREF _Toc171860770 \h </w:instrText>
             </w:r>
             <w:r>
               <w:rPr>
@@ -738,7 +724,7 @@
                 <w:noProof/>
                 <w:webHidden/>
               </w:rPr>
-              <w:t>8</w:t>
+              <w:t>10</w:t>
             </w:r>
             <w:r>
               <w:rPr>
@@ -762,7 +748,7 @@
               <w:szCs w:val="24"/>
             </w:rPr>
           </w:pPr>
-          <w:hyperlink w:anchor="_Toc169703507" w:history="1">
+          <w:hyperlink w:anchor="_Toc171860771" w:history="1">
             <w:r>
               <w:rPr>
                 <w:rStyle w:val="Hyperlink"/>
@@ -789,7 +775,7 @@
                 <w:noProof/>
                 <w:webHidden/>
               </w:rPr>
-              <w:instrText xml:space="preserve"> PAGEREF _Toc169703507 \h </w:instrText>
+              <w:instrText xml:space="preserve"> PAGEREF _Toc171860771 \h </w:instrText>
             </w:r>
             <w:r>
               <w:rPr>
@@ -809,7 +795,7 @@
                 <w:noProof/>
                 <w:webHidden/>
               </w:rPr>
-              <w:t>8</w:t>
+              <w:t>11</w:t>
             </w:r>
             <w:r>
               <w:rPr>
@@ -833,7 +819,7 @@
               <w:szCs w:val="24"/>
             </w:rPr>
           </w:pPr>
-          <w:hyperlink w:anchor="_Toc169703508" w:history="1">
+          <w:hyperlink w:anchor="_Toc171860772" w:history="1">
             <w:r>
               <w:rPr>
                 <w:rStyle w:val="Hyperlink"/>
@@ -860,7 +846,7 @@
                 <w:noProof/>
                 <w:webHidden/>
               </w:rPr>
-              <w:instrText xml:space="preserve"> PAGEREF _Toc169703508 \h </w:instrText>
+              <w:instrText xml:space="preserve"> PAGEREF _Toc171860772 \h </w:instrText>
             </w:r>
             <w:r>
               <w:rPr>
@@ -880,7 +866,7 @@
                 <w:noProof/>
                 <w:webHidden/>
               </w:rPr>
-              <w:t>8</w:t>
+              <w:t>11</w:t>
             </w:r>
             <w:r>
               <w:rPr>
@@ -904,7 +890,7 @@
               <w:szCs w:val="24"/>
             </w:rPr>
           </w:pPr>
-          <w:hyperlink w:anchor="_Toc169703509" w:history="1">
+          <w:hyperlink w:anchor="_Toc171860773" w:history="1">
             <w:r>
               <w:rPr>
                 <w:rStyle w:val="Hyperlink"/>
@@ -931,7 +917,7 @@
                 <w:noProof/>
                 <w:webHidden/>
               </w:rPr>
-              <w:instrText xml:space="preserve"> PAGEREF _Toc169703509 \h </w:instrText>
+              <w:instrText xml:space="preserve"> PAGEREF _Toc171860773 \h </w:instrText>
             </w:r>
             <w:r>
               <w:rPr>
@@ -951,7 +937,7 @@
                 <w:noProof/>
                 <w:webHidden/>
               </w:rPr>
-              <w:t>9</w:t>
+              <w:t>11</w:t>
             </w:r>
             <w:r>
               <w:rPr>
@@ -975,7 +961,7 @@
               <w:szCs w:val="24"/>
             </w:rPr>
           </w:pPr>
-          <w:hyperlink w:anchor="_Toc169703510" w:history="1">
+          <w:hyperlink w:anchor="_Toc171860774" w:history="1">
             <w:r>
               <w:rPr>
                 <w:rStyle w:val="Hyperlink"/>
@@ -1002,7 +988,7 @@
                 <w:noProof/>
                 <w:webHidden/>
               </w:rPr>
-              <w:instrText xml:space="preserve"> PAGEREF _Toc169703510 \h </w:instrText>
+              <w:instrText xml:space="preserve"> PAGEREF _Toc171860774 \h </w:instrText>
             </w:r>
             <w:r>
               <w:rPr>
@@ -1022,7 +1008,7 @@
                 <w:noProof/>
                 <w:webHidden/>
               </w:rPr>
-              <w:t>9</w:t>
+              <w:t>11</w:t>
             </w:r>
             <w:r>
               <w:rPr>
@@ -1046,7 +1032,7 @@
               <w:szCs w:val="24"/>
             </w:rPr>
           </w:pPr>
-          <w:hyperlink w:anchor="_Toc169703511" w:history="1">
+          <w:hyperlink w:anchor="_Toc171860775" w:history="1">
             <w:r>
               <w:rPr>
                 <w:rStyle w:val="Hyperlink"/>
@@ -1073,7 +1059,7 @@
                 <w:noProof/>
                 <w:webHidden/>
               </w:rPr>
-              <w:instrText xml:space="preserve"> PAGEREF _Toc169703511 \h </w:instrText>
+              <w:instrText xml:space="preserve"> PAGEREF _Toc171860775 \h </w:instrText>
             </w:r>
             <w:r>
               <w:rPr>
@@ -1093,7 +1079,7 @@
                 <w:noProof/>
                 <w:webHidden/>
               </w:rPr>
-              <w:t>9</w:t>
+              <w:t>11</w:t>
             </w:r>
             <w:r>
               <w:rPr>
@@ -1125,7 +1111,7 @@
       <w:pPr>
         <w:pStyle w:val="Heading1"/>
       </w:pPr>
-      <w:bookmarkStart w:id="0" w:name="_Toc169703498"/>
+      <w:bookmarkStart w:id="0" w:name="_Toc171860762"/>
       <w:r>
         <w:t>Intro/Overview</w:t>
       </w:r>
@@ -1631,7 +1617,7 @@
       <w:pPr>
         <w:pStyle w:val="Heading2"/>
       </w:pPr>
-      <w:bookmarkStart w:id="1" w:name="_Toc169703499"/>
+      <w:bookmarkStart w:id="1" w:name="_Toc171860763"/>
       <w:r>
         <w:lastRenderedPageBreak/>
         <w:t xml:space="preserve">Full </w:t>
@@ -2043,7 +2029,7 @@
       <w:pPr>
         <w:pStyle w:val="Heading1"/>
       </w:pPr>
-      <w:bookmarkStart w:id="2" w:name="_Toc169703500"/>
+      <w:bookmarkStart w:id="2" w:name="_Toc171860764"/>
       <w:r>
         <w:t>Core Game</w:t>
       </w:r>
@@ -2065,7 +2051,7 @@
       <w:pPr>
         <w:pStyle w:val="Heading2"/>
       </w:pPr>
-      <w:bookmarkStart w:id="3" w:name="_Toc169703501"/>
+      <w:bookmarkStart w:id="3" w:name="_Toc171860765"/>
       <w:r>
         <w:t xml:space="preserve">Adaptation </w:t>
       </w:r>
@@ -2747,7 +2733,7 @@
       <w:pPr>
         <w:pStyle w:val="Heading2"/>
       </w:pPr>
-      <w:bookmarkStart w:id="4" w:name="_Toc169703502"/>
+      <w:bookmarkStart w:id="4" w:name="_Toc171860766"/>
       <w:r>
         <w:t>Adaptation To Do:</w:t>
       </w:r>
@@ -2767,7 +2753,7 @@
       <w:pPr>
         <w:pStyle w:val="Heading3"/>
       </w:pPr>
-      <w:bookmarkStart w:id="5" w:name="_Toc169703503"/>
+      <w:bookmarkStart w:id="5" w:name="_Toc171860767"/>
       <w:r>
         <w:rPr>
           <w:strike/>
@@ -2911,7 +2897,7 @@
           <w:iCs/>
         </w:rPr>
       </w:pPr>
-      <w:bookmarkStart w:id="6" w:name="_Toc169703504"/>
+      <w:bookmarkStart w:id="6" w:name="_Toc171860768"/>
       <w:r>
         <w:lastRenderedPageBreak/>
         <w:t>Player Character Creation</w:t>
@@ -3267,23 +3253,36 @@
           <w:ilvl w:val="0"/>
           <w:numId w:val="7"/>
         </w:numPr>
-      </w:pPr>
-      <w:r>
+        <w:rPr>
+          <w:strike/>
+        </w:rPr>
+      </w:pPr>
+      <w:r>
+        <w:rPr>
+          <w:strike/>
+        </w:rPr>
         <w:t>Add the GSP for the Game system</w:t>
       </w:r>
-    </w:p>
-    <w:p>
-      <w:pPr>
-        <w:pStyle w:val="ListParagraph"/>
-        <w:ind w:left="2880"/>
-      </w:pPr>
-    </w:p>
-    <w:p>
-      <w:pPr>
-        <w:pStyle w:val="ListParagraph"/>
-        <w:ind w:left="2880"/>
-      </w:pPr>
-    </w:p>
+      <w:r>
+        <w:rPr>
+          <w:strike/>
+        </w:rPr>
+        <w:t xml:space="preserve">: this should output the character sheet matching the game system in question. </w:t>
+      </w:r>
+    </w:p>
+    <w:p>
+      <w:pPr>
+        <w:pStyle w:val="ListParagraph"/>
+        <w:numPr>
+          <w:ilvl w:val="1"/>
+          <w:numId w:val="7"/>
+        </w:numPr>
+      </w:pPr>
+      <w:r>
+        <w:t>NOTE: this task is duplicated, handled now on the Abstraction Layer task</w:t>
+      </w:r>
+    </w:p>
+    <w:p/>
     <w:p>
       <w:pPr>
         <w:pStyle w:val="ListParagraph"/>
@@ -3417,9 +3416,6 @@
           <w:ilvl w:val="1"/>
           <w:numId w:val="7"/>
         </w:numPr>
-        <w:rPr>
-          <w:strike/>
-        </w:rPr>
       </w:pPr>
       <w:r>
         <w:t xml:space="preserve">Luke added this code </w:t>
@@ -3428,7 +3424,289 @@
         <w:t xml:space="preserve">5/5/24 </w:t>
       </w:r>
       <w:r>
-        <w:t>and I rolled it in and adjusted it for game intro 5/19/24</w:t>
+        <w:t xml:space="preserve">and I rolled it in and adjusted it for game intro </w:t>
+      </w:r>
+      <w:r>
+        <w:t>5/19/24</w:t>
+      </w:r>
+    </w:p>
+    <w:p>
+      <w:pPr>
+        <w:pStyle w:val="ListParagraph"/>
+        <w:ind w:left="1440"/>
+      </w:pPr>
+    </w:p>
+    <w:p>
+      <w:pPr>
+        <w:pStyle w:val="ListParagraph"/>
+        <w:numPr>
+          <w:ilvl w:val="0"/>
+          <w:numId w:val="7"/>
+        </w:numPr>
+        <w:rPr>
+          <w:strike/>
+        </w:rPr>
+      </w:pPr>
+      <w:r>
+        <w:t>Finish character for the BCI-RPG Percentile back-end system.</w:t>
+      </w:r>
+    </w:p>
+    <w:p>
+      <w:pPr>
+        <w:pStyle w:val="ListParagraph"/>
+        <w:numPr>
+          <w:ilvl w:val="1"/>
+          <w:numId w:val="7"/>
+        </w:numPr>
+        <w:rPr>
+          <w:strike/>
+        </w:rPr>
+      </w:pPr>
+      <w:r>
+        <w:t xml:space="preserve">7/7/24: right </w:t>
+      </w:r>
+      <w:proofErr w:type="gramStart"/>
+      <w:r>
+        <w:t>now</w:t>
+      </w:r>
+      <w:proofErr w:type="gramEnd"/>
+      <w:r>
+        <w:t xml:space="preserve"> this is a few random abilities and labels, but all in text. </w:t>
+      </w:r>
+      <w:r>
+        <w:t xml:space="preserve">Converting to use the actual </w:t>
+      </w:r>
+      <w:proofErr w:type="spellStart"/>
+      <w:r>
+        <w:t>bci-rpg</w:t>
+      </w:r>
+      <w:proofErr w:type="spellEnd"/>
+      <w:r>
+        <w:t xml:space="preserve"> percentile first. </w:t>
+      </w:r>
+    </w:p>
+    <w:p>
+      <w:pPr>
+        <w:pStyle w:val="ListParagraph"/>
+        <w:ind w:left="1440"/>
+        <w:rPr>
+          <w:strike/>
+        </w:rPr>
+      </w:pPr>
+    </w:p>
+    <w:p>
+      <w:pPr>
+        <w:pStyle w:val="ListParagraph"/>
+        <w:numPr>
+          <w:ilvl w:val="1"/>
+          <w:numId w:val="7"/>
+        </w:numPr>
+        <w:rPr>
+          <w:strike/>
+        </w:rPr>
+      </w:pPr>
+      <w:r>
+        <w:t xml:space="preserve">This </w:t>
+      </w:r>
+      <w:r>
+        <w:t xml:space="preserve">still </w:t>
+      </w:r>
+      <w:r>
+        <w:t>requires:</w:t>
+      </w:r>
+    </w:p>
+    <w:p>
+      <w:pPr>
+        <w:pStyle w:val="ListParagraph"/>
+        <w:numPr>
+          <w:ilvl w:val="2"/>
+          <w:numId w:val="7"/>
+        </w:numPr>
+        <w:rPr>
+          <w:strike/>
+        </w:rPr>
+      </w:pPr>
+      <w:r>
+        <w:t>All ability scores</w:t>
+      </w:r>
+    </w:p>
+    <w:p>
+      <w:pPr>
+        <w:pStyle w:val="ListParagraph"/>
+        <w:numPr>
+          <w:ilvl w:val="2"/>
+          <w:numId w:val="7"/>
+        </w:numPr>
+        <w:rPr>
+          <w:strike/>
+        </w:rPr>
+      </w:pPr>
+      <w:r>
+        <w:lastRenderedPageBreak/>
+        <w:t>Skills</w:t>
+      </w:r>
+    </w:p>
+    <w:p>
+      <w:pPr>
+        <w:pStyle w:val="ListParagraph"/>
+        <w:numPr>
+          <w:ilvl w:val="2"/>
+          <w:numId w:val="7"/>
+        </w:numPr>
+        <w:rPr>
+          <w:strike/>
+        </w:rPr>
+      </w:pPr>
+      <w:r>
+        <w:t xml:space="preserve">Special abilities (for magic, </w:t>
+      </w:r>
+      <w:proofErr w:type="spellStart"/>
+      <w:r>
+        <w:t>etc</w:t>
+      </w:r>
+      <w:proofErr w:type="spellEnd"/>
+      <w:r>
+        <w:t>?)</w:t>
+      </w:r>
+    </w:p>
+    <w:p>
+      <w:pPr>
+        <w:pStyle w:val="ListParagraph"/>
+        <w:numPr>
+          <w:ilvl w:val="2"/>
+          <w:numId w:val="7"/>
+        </w:numPr>
+        <w:rPr>
+          <w:strike/>
+        </w:rPr>
+      </w:pPr>
+      <w:r>
+        <w:t>HP</w:t>
+      </w:r>
+    </w:p>
+    <w:p>
+      <w:pPr>
+        <w:pStyle w:val="ListParagraph"/>
+        <w:numPr>
+          <w:ilvl w:val="2"/>
+          <w:numId w:val="7"/>
+        </w:numPr>
+        <w:rPr>
+          <w:strike/>
+        </w:rPr>
+      </w:pPr>
+      <w:r>
+        <w:t>Armor</w:t>
+      </w:r>
+    </w:p>
+    <w:p>
+      <w:pPr>
+        <w:pStyle w:val="ListParagraph"/>
+        <w:numPr>
+          <w:ilvl w:val="2"/>
+          <w:numId w:val="7"/>
+        </w:numPr>
+        <w:rPr>
+          <w:strike/>
+        </w:rPr>
+      </w:pPr>
+      <w:r>
+        <w:t>Attack/damage</w:t>
+      </w:r>
+    </w:p>
+    <w:p>
+      <w:pPr>
+        <w:pStyle w:val="ListParagraph"/>
+        <w:rPr>
+          <w:strike/>
+        </w:rPr>
+      </w:pPr>
+    </w:p>
+    <w:p>
+      <w:pPr>
+        <w:pStyle w:val="ListParagraph"/>
+        <w:numPr>
+          <w:ilvl w:val="0"/>
+          <w:numId w:val="7"/>
+        </w:numPr>
+      </w:pPr>
+      <w:r>
+        <w:t xml:space="preserve">Implement ability checks using the XML for the BCI-RPG Percentile back-end system. </w:t>
+      </w:r>
+    </w:p>
+    <w:p>
+      <w:pPr>
+        <w:pStyle w:val="ListParagraph"/>
+        <w:numPr>
+          <w:ilvl w:val="1"/>
+          <w:numId w:val="7"/>
+        </w:numPr>
+      </w:pPr>
+      <w:r>
+        <w:t xml:space="preserve">Add this functionality to the </w:t>
+      </w:r>
+      <w:r>
+        <w:t xml:space="preserve">game.gd </w:t>
+      </w:r>
+      <w:proofErr w:type="spellStart"/>
+      <w:r>
+        <w:t>change_node</w:t>
+      </w:r>
+      <w:proofErr w:type="spellEnd"/>
+      <w:r>
+        <w:t xml:space="preserve"> function</w:t>
+      </w:r>
+      <w:r>
+        <w:t>. Akin to “</w:t>
+      </w:r>
+      <w:proofErr w:type="spellStart"/>
+      <w:r>
+        <w:t>TestDieRollAction</w:t>
+      </w:r>
+      <w:proofErr w:type="spellEnd"/>
+      <w:r>
+        <w:t xml:space="preserve">,” this was present in a prior iteration but removed. Should allow for params for ability to use (percentile back end), and difficulty. </w:t>
+      </w:r>
+      <w:r>
+        <w:t xml:space="preserve">Returns roll, and success/fail? </w:t>
+      </w:r>
+    </w:p>
+    <w:p>
+      <w:pPr>
+        <w:pStyle w:val="ListParagraph"/>
+        <w:numPr>
+          <w:ilvl w:val="2"/>
+          <w:numId w:val="7"/>
+        </w:numPr>
+      </w:pPr>
+      <w:r>
+        <w:t xml:space="preserve">Note: at this </w:t>
+      </w:r>
+      <w:proofErr w:type="gramStart"/>
+      <w:r>
+        <w:t>time</w:t>
+      </w:r>
+      <w:proofErr w:type="gramEnd"/>
+      <w:r>
+        <w:t xml:space="preserve"> we are not outputting role, but this should be preserved. In future iterations we can update this using the GSP for output in the appropriate die amount for game used. </w:t>
+      </w:r>
+    </w:p>
+    <w:p>
+      <w:pPr>
+        <w:pStyle w:val="ListParagraph"/>
+        <w:ind w:left="2160"/>
+      </w:pPr>
+    </w:p>
+    <w:p>
+      <w:pPr>
+        <w:pStyle w:val="ListParagraph"/>
+        <w:numPr>
+          <w:ilvl w:val="1"/>
+          <w:numId w:val="7"/>
+        </w:numPr>
+      </w:pPr>
+      <w:r>
+        <w:t>Integrate a test scenario with variable success/fail paths via the XML.</w:t>
       </w:r>
     </w:p>
     <w:p/>
@@ -3453,7 +3731,7 @@
       <w:pPr>
         <w:pStyle w:val="Heading3"/>
       </w:pPr>
-      <w:bookmarkStart w:id="7" w:name="_Toc169703505"/>
+      <w:bookmarkStart w:id="7" w:name="_Toc171860769"/>
       <w:r>
         <w:t xml:space="preserve">Verify </w:t>
       </w:r>
@@ -3491,12 +3769,17 @@
       </w:pPr>
     </w:p>
     <w:p/>
+    <w:p>
+      <w:r>
+        <w:br w:type="page"/>
+      </w:r>
+    </w:p>
     <w:p/>
     <w:p>
       <w:pPr>
         <w:pStyle w:val="Heading3"/>
       </w:pPr>
-      <w:bookmarkStart w:id="8" w:name="_Toc169703506"/>
+      <w:bookmarkStart w:id="8" w:name="_Toc171860770"/>
       <w:r>
         <w:t xml:space="preserve">Add </w:t>
       </w:r>
@@ -3653,15 +3936,45 @@
           <w:ilvl w:val="0"/>
           <w:numId w:val="8"/>
         </w:numPr>
-      </w:pPr>
-      <w:r>
+        <w:rPr>
+          <w:strike/>
+        </w:rPr>
+      </w:pPr>
+      <w:r>
+        <w:rPr>
+          <w:strike/>
+        </w:rPr>
         <w:t>Update menu to allow for loading game system</w:t>
       </w:r>
       <w:r>
+        <w:rPr>
+          <w:strike/>
+        </w:rPr>
         <w:t xml:space="preserve"> (GSP)</w:t>
       </w:r>
       <w:r>
+        <w:rPr>
+          <w:strike/>
+        </w:rPr>
         <w:t xml:space="preserve"> take from library (#1)</w:t>
+      </w:r>
+      <w:r>
+        <w:rPr>
+          <w:strike/>
+        </w:rPr>
+        <w:t>:</w:t>
+      </w:r>
+    </w:p>
+    <w:p>
+      <w:pPr>
+        <w:pStyle w:val="ListParagraph"/>
+        <w:numPr>
+          <w:ilvl w:val="1"/>
+          <w:numId w:val="8"/>
+        </w:numPr>
+      </w:pPr>
+      <w:r>
+        <w:t>Completed 6/23/24; game options taken via GSP</w:t>
       </w:r>
     </w:p>
     <w:p>
@@ -3680,6 +3993,49 @@
       <w:pPr>
         <w:pStyle w:val="ListParagraph"/>
         <w:numPr>
+          <w:ilvl w:val="1"/>
+          <w:numId w:val="8"/>
+        </w:numPr>
+      </w:pPr>
+      <w:r>
+        <w:t>For all player conversions, we need to take in the labels, source percentile abilities</w:t>
+      </w:r>
+      <w:r>
+        <w:t xml:space="preserve"> (should include being able to average across</w:t>
+      </w:r>
+      <w:r>
+        <w:t xml:space="preserve"> multiple</w:t>
+      </w:r>
+      <w:r>
+        <w:t xml:space="preserve">, </w:t>
+      </w:r>
+      <w:proofErr w:type="spellStart"/>
+      <w:r>
+        <w:t>etc</w:t>
+      </w:r>
+      <w:proofErr w:type="spellEnd"/>
+      <w:r>
+        <w:t>)</w:t>
+      </w:r>
+      <w:r>
+        <w:t xml:space="preserve">, and conversion function (in and out for </w:t>
+      </w:r>
+      <w:proofErr w:type="gramStart"/>
+      <w:r>
+        <w:t>simplicity</w:t>
+      </w:r>
+      <w:proofErr w:type="gramEnd"/>
+      <w:r>
+        <w:t xml:space="preserve"> sake)</w:t>
+      </w:r>
+      <w:r>
+        <w:t xml:space="preserve">. </w:t>
+      </w:r>
+    </w:p>
+    <w:p>
+      <w:pPr>
+        <w:pStyle w:val="ListParagraph"/>
+        <w:numPr>
           <w:ilvl w:val="0"/>
           <w:numId w:val="8"/>
         </w:numPr>
@@ -3706,31 +4062,7 @@
         <w:rPr>
           <w:strike/>
         </w:rPr>
-        <w:t xml:space="preserve">Update game to replace generics </w:t>
-      </w:r>
-      <w:r>
-        <w:rPr>
-          <w:strike/>
-        </w:rPr>
-        <w:t xml:space="preserve">in XML </w:t>
-      </w:r>
-      <w:r>
-        <w:rPr>
-          <w:strike/>
-        </w:rPr>
-        <w:t>per genre</w:t>
-      </w:r>
-      <w:r>
-        <w:rPr>
-          <w:strike/>
-        </w:rPr>
-        <w:t xml:space="preserve"> choice</w:t>
-      </w:r>
-      <w:r>
-        <w:rPr>
-          <w:strike/>
-        </w:rPr>
-        <w:t xml:space="preserve"> (#2 via #1)</w:t>
+        <w:t>Update game to display character sheet taken from #3 (GSP)</w:t>
       </w:r>
     </w:p>
     <w:p>
@@ -3740,10 +4072,41 @@
           <w:ilvl w:val="1"/>
           <w:numId w:val="8"/>
         </w:numPr>
-      </w:pPr>
-      <w:r>
-        <w:t xml:space="preserve">Completed 6/9/24 for the GAL (genre). </w:t>
-      </w:r>
+        <w:rPr>
+          <w:strike/>
+        </w:rPr>
+      </w:pPr>
+      <w:r>
+        <w:t xml:space="preserve">Completed 7/14/24: The game itself displays whatever abilities are stored to the Output abilities by using </w:t>
+      </w:r>
+      <w:proofErr w:type="spellStart"/>
+      <w:r>
+        <w:t>print_output_PC</w:t>
+      </w:r>
+      <w:proofErr w:type="spellEnd"/>
+      <w:r>
+        <w:t xml:space="preserve"> function </w:t>
+      </w:r>
+      <w:r>
+        <w:t xml:space="preserve">on the </w:t>
+      </w:r>
+      <w:proofErr w:type="spellStart"/>
+      <w:r>
+        <w:t>playerCharacterTemplate</w:t>
+      </w:r>
+      <w:proofErr w:type="spellEnd"/>
+      <w:r>
+        <w:t xml:space="preserve">. </w:t>
+      </w:r>
+    </w:p>
+    <w:p>
+      <w:pPr>
+        <w:pStyle w:val="ListParagraph"/>
+        <w:ind w:left="1440"/>
+        <w:rPr>
+          <w:strike/>
+        </w:rPr>
+      </w:pPr>
     </w:p>
     <w:p>
       <w:pPr>
@@ -3752,9 +4115,39 @@
           <w:ilvl w:val="0"/>
           <w:numId w:val="8"/>
         </w:numPr>
-      </w:pPr>
-      <w:r>
-        <w:t>Update game to replace die/game outputs per game choice (#3 via #1)</w:t>
+        <w:rPr>
+          <w:strike/>
+        </w:rPr>
+      </w:pPr>
+      <w:r>
+        <w:rPr>
+          <w:strike/>
+        </w:rPr>
+        <w:t xml:space="preserve">Update game to replace generics </w:t>
+      </w:r>
+      <w:r>
+        <w:rPr>
+          <w:strike/>
+        </w:rPr>
+        <w:t xml:space="preserve">in XML </w:t>
+      </w:r>
+      <w:r>
+        <w:rPr>
+          <w:strike/>
+        </w:rPr>
+        <w:t>per genre</w:t>
+      </w:r>
+      <w:r>
+        <w:rPr>
+          <w:strike/>
+        </w:rPr>
+        <w:t xml:space="preserve"> choice</w:t>
+      </w:r>
+      <w:r>
+        <w:rPr>
+          <w:strike/>
+        </w:rPr>
+        <w:t xml:space="preserve"> (#2 via #1)</w:t>
       </w:r>
     </w:p>
     <w:p>
@@ -3766,6 +4159,42 @@
         </w:numPr>
       </w:pPr>
       <w:r>
+        <w:t xml:space="preserve">Completed 6/9/24 for the GAL (genre). </w:t>
+      </w:r>
+    </w:p>
+    <w:p>
+      <w:pPr>
+        <w:pStyle w:val="ListParagraph"/>
+        <w:ind w:left="1440"/>
+      </w:pPr>
+    </w:p>
+    <w:p>
+      <w:pPr>
+        <w:pStyle w:val="ListParagraph"/>
+        <w:numPr>
+          <w:ilvl w:val="0"/>
+          <w:numId w:val="8"/>
+        </w:numPr>
+        <w:rPr>
+          <w:strike/>
+        </w:rPr>
+      </w:pPr>
+      <w:r>
+        <w:rPr>
+          <w:strike/>
+        </w:rPr>
+        <w:t>Update game to replace die/game outputs per game choice (#3 via #1)</w:t>
+      </w:r>
+    </w:p>
+    <w:p>
+      <w:pPr>
+        <w:pStyle w:val="ListParagraph"/>
+        <w:numPr>
+          <w:ilvl w:val="1"/>
+          <w:numId w:val="8"/>
+        </w:numPr>
+      </w:pPr>
+      <w:r>
         <w:t xml:space="preserve">Note: per discussions in sessions in June, this only </w:t>
       </w:r>
       <w:r>
@@ -3775,7 +4204,59 @@
         <w:t xml:space="preserve"> player sheet output at this time</w:t>
       </w:r>
       <w:r>
-        <w:t xml:space="preserve">, as die results are not displayed in-game. </w:t>
+        <w:t>, as die results are not displayed in-game</w:t>
+      </w:r>
+      <w:r>
+        <w:t xml:space="preserve">. </w:t>
+      </w:r>
+    </w:p>
+    <w:p>
+      <w:pPr>
+        <w:pStyle w:val="ListParagraph"/>
+        <w:ind w:left="1440"/>
+      </w:pPr>
+    </w:p>
+    <w:p>
+      <w:pPr>
+        <w:pStyle w:val="ListParagraph"/>
+        <w:ind w:left="1440"/>
+      </w:pPr>
+    </w:p>
+    <w:p/>
+    <w:p>
+      <w:r>
+        <w:br w:type="page"/>
+      </w:r>
+    </w:p>
+    <w:p/>
+    <w:p>
+      <w:pPr>
+        <w:pStyle w:val="Heading3"/>
+      </w:pPr>
+      <w:bookmarkStart w:id="9" w:name="_Toc171860771"/>
+      <w:r>
+        <w:t xml:space="preserve">Implement </w:t>
+      </w:r>
+      <w:r>
+        <w:t>Combat Functionality</w:t>
+      </w:r>
+      <w:bookmarkEnd w:id="9"/>
+    </w:p>
+    <w:p>
+      <w:r>
+        <w:t>Add combat functionality. Demo went no further than implementing die rolling and test ability checks. This</w:t>
+      </w:r>
+      <w:r>
+        <w:t xml:space="preserve"> explodes out into a number of</w:t>
+      </w:r>
+      <w:r>
+        <w:t xml:space="preserve"> sub</w:t>
+      </w:r>
+      <w:r>
+        <w:t>categories (like initiative, special abilities, and more)</w:t>
+      </w:r>
+      <w:r>
+        <w:t>.</w:t>
       </w:r>
     </w:p>
     <w:p/>
@@ -3785,51 +4266,41 @@
       <w:pPr>
         <w:pStyle w:val="Heading3"/>
       </w:pPr>
-      <w:bookmarkStart w:id="9" w:name="_Toc169703507"/>
-      <w:r>
-        <w:t xml:space="preserve">Implement </w:t>
-      </w:r>
-      <w:r>
-        <w:t>Combat Functionality</w:t>
-      </w:r>
-      <w:bookmarkEnd w:id="9"/>
-    </w:p>
-    <w:p>
-      <w:r>
-        <w:t>Add combat functionality. Demo went no further than implementing die rolling and test ability checks. This</w:t>
-      </w:r>
-      <w:r>
-        <w:t xml:space="preserve"> explodes out into a number of</w:t>
-      </w:r>
-      <w:r>
-        <w:t xml:space="preserve"> sub</w:t>
-      </w:r>
-      <w:r>
-        <w:t>categories (like initiative, special abilities, and more)</w:t>
-      </w:r>
-      <w:r>
-        <w:t>.</w:t>
+      <w:bookmarkStart w:id="10" w:name="_Toc171860772"/>
+      <w:r>
+        <w:t xml:space="preserve">Ensure </w:t>
+      </w:r>
+      <w:r>
+        <w:t>BCI Friendliness</w:t>
+      </w:r>
+      <w:bookmarkEnd w:id="10"/>
+    </w:p>
+    <w:p>
+      <w:r>
+        <w:t>Updates the demo game to ensure all navigation and gameplay aspects are runnable by BCI-capable inputs.</w:t>
       </w:r>
     </w:p>
     <w:p/>
     <w:p/>
-    <w:p/>
     <w:p>
       <w:pPr>
         <w:pStyle w:val="Heading3"/>
       </w:pPr>
-      <w:bookmarkStart w:id="10" w:name="_Toc169703508"/>
-      <w:r>
-        <w:t xml:space="preserve">Ensure </w:t>
-      </w:r>
-      <w:r>
-        <w:t>BCI Friendliness</w:t>
-      </w:r>
-      <w:bookmarkEnd w:id="10"/>
-    </w:p>
-    <w:p>
-      <w:r>
-        <w:t>Updates the demo game to ensure all navigation and gameplay aspects are runnable by BCI-capable inputs.</w:t>
+      <w:bookmarkStart w:id="11" w:name="_Toc171860773"/>
+      <w:r>
+        <w:t>Abstraction Layer Update</w:t>
+      </w:r>
+      <w:bookmarkEnd w:id="11"/>
+    </w:p>
+    <w:p>
+      <w:r>
+        <w:t>Update the temporary library/dictionary system to</w:t>
+      </w:r>
+      <w:r>
+        <w:t xml:space="preserve"> use our server/DB as required, </w:t>
+      </w:r>
+      <w:r>
+        <w:t xml:space="preserve">in a secure fashion. </w:t>
       </w:r>
     </w:p>
     <w:p/>
@@ -3838,22 +4309,30 @@
       <w:pPr>
         <w:pStyle w:val="Heading3"/>
       </w:pPr>
-      <w:bookmarkStart w:id="11" w:name="_Toc169703509"/>
-      <w:r>
-        <w:lastRenderedPageBreak/>
-        <w:t>Abstraction Layer Update</w:t>
-      </w:r>
-      <w:bookmarkEnd w:id="11"/>
-    </w:p>
-    <w:p>
-      <w:r>
-        <w:t>Update the temporary library/dictionary system to</w:t>
-      </w:r>
-      <w:r>
-        <w:t xml:space="preserve"> use our server/DB as required, </w:t>
-      </w:r>
-      <w:r>
-        <w:t xml:space="preserve">in a secure fashion. </w:t>
+      <w:bookmarkStart w:id="12" w:name="_Toc171860774"/>
+      <w:r>
+        <w:t xml:space="preserve">Add </w:t>
+      </w:r>
+      <w:r>
+        <w:t>Server Functionality</w:t>
+      </w:r>
+      <w:bookmarkEnd w:id="12"/>
+    </w:p>
+    <w:p>
+      <w:r>
+        <w:t>Build the required server functionality into the gam</w:t>
+      </w:r>
+      <w:r>
+        <w:t>e</w:t>
+      </w:r>
+      <w:r>
+        <w:t>.</w:t>
+      </w:r>
+      <w:r>
+        <w:t xml:space="preserve"> Note that this was never in the demo game.</w:t>
+      </w:r>
+      <w:r>
+        <w:t xml:space="preserve"> </w:t>
       </w:r>
     </w:p>
     <w:p/>
@@ -3862,39 +4341,7 @@
       <w:pPr>
         <w:pStyle w:val="Heading3"/>
       </w:pPr>
-      <w:bookmarkStart w:id="12" w:name="_Toc169703510"/>
-      <w:r>
-        <w:t xml:space="preserve">Add </w:t>
-      </w:r>
-      <w:r>
-        <w:t>Server Functionality</w:t>
-      </w:r>
-      <w:bookmarkEnd w:id="12"/>
-    </w:p>
-    <w:p>
-      <w:r>
-        <w:t>Build the required server functionality into the gam</w:t>
-      </w:r>
-      <w:r>
-        <w:t>e</w:t>
-      </w:r>
-      <w:r>
-        <w:t>.</w:t>
-      </w:r>
-      <w:r>
-        <w:t xml:space="preserve"> Note that this was never in the demo game.</w:t>
-      </w:r>
-      <w:r>
-        <w:t xml:space="preserve"> </w:t>
-      </w:r>
-    </w:p>
-    <w:p/>
-    <w:p/>
-    <w:p>
-      <w:pPr>
-        <w:pStyle w:val="Heading3"/>
-      </w:pPr>
-      <w:bookmarkStart w:id="13" w:name="_Toc169703511"/>
+      <w:bookmarkStart w:id="13" w:name="_Toc171860775"/>
       <w:r>
         <w:t>Additional Missing Components</w:t>
       </w:r>
@@ -4523,8 +4970,8 @@
   <w:abstractNum w:abstractNumId="6" w15:restartNumberingAfterBreak="0">
     <w:nsid w:val="70832540"/>
     <w:multiLevelType w:val="hybridMultilevel"/>
-    <w:tmpl w:val="3AA4FFDE"/>
-    <w:lvl w:ilvl="0" w:tplc="0409000F">
+    <w:tmpl w:val="5472194A"/>
+    <w:lvl w:ilvl="0" w:tplc="3670B0D0">
       <w:start w:val="1"/>
       <w:numFmt w:val="decimal"/>
       <w:lvlText w:val="%1."/>
@@ -4534,9 +4981,10 @@
       </w:pPr>
       <w:rPr>
         <w:rFonts w:hint="default"/>
+        <w:strike w:val="0"/>
       </w:rPr>
     </w:lvl>
-    <w:lvl w:ilvl="1" w:tplc="04090019">
+    <w:lvl w:ilvl="1" w:tplc="4F4C7894">
       <w:start w:val="1"/>
       <w:numFmt w:val="lowerLetter"/>
       <w:lvlText w:val="%2."/>
@@ -4544,8 +4992,11 @@
       <w:pPr>
         <w:ind w:left="1440" w:hanging="360"/>
       </w:pPr>
-    </w:lvl>
-    <w:lvl w:ilvl="2" w:tplc="0409001B">
+      <w:rPr>
+        <w:strike w:val="0"/>
+      </w:rPr>
+    </w:lvl>
+    <w:lvl w:ilvl="2" w:tplc="B25C1B22">
       <w:start w:val="1"/>
       <w:numFmt w:val="lowerRoman"/>
       <w:lvlText w:val="%3."/>
@@ -4553,6 +5004,9 @@
       <w:pPr>
         <w:ind w:left="2160" w:hanging="180"/>
       </w:pPr>
+      <w:rPr>
+        <w:strike w:val="0"/>
+      </w:rPr>
     </w:lvl>
     <w:lvl w:ilvl="3" w:tplc="0409000F">
       <w:start w:val="1"/>

</xml_diff>